<commit_message>
nmv 18 08 2024
</commit_message>
<xml_diff>
--- a/TS-Padam/TS-5.4/TS 5.4 Malayalam Pada Paatam Corrections.docx
+++ b/TS-Padam/TS-5.4/TS 5.4 Malayalam Pada Paatam Corrections.docx
@@ -22,18 +22,7 @@
           <w:szCs w:val="32"/>
           <w:u w:val="single"/>
         </w:rPr>
-        <w:t xml:space="preserve">TS Pada Paatam – TS 5.4 Malayalam corrections – Observed </w:t>
-      </w:r>
-      <w:proofErr w:type="gramStart"/>
-      <w:r>
-        <w:rPr>
-          <w:b/>
-          <w:bCs/>
-          <w:sz w:val="32"/>
-          <w:szCs w:val="32"/>
-          <w:u w:val="single"/>
-        </w:rPr>
-        <w:t xml:space="preserve">till </w:t>
+        <w:t xml:space="preserve">TS Pada Paatam – TS 5.4 Malayalam corrections – Observed till </w:t>
       </w:r>
       <w:r>
         <w:rPr>
@@ -46,7 +35,6 @@
         </w:rPr>
         <w:t>??????</w:t>
       </w:r>
-      <w:proofErr w:type="gramEnd"/>
     </w:p>
     <w:p>
       <w:pPr>
@@ -66,8 +54,8 @@
     </w:p>
     <w:tbl>
       <w:tblPr>
-        <w:tblW w:w="14254" w:type="dxa"/>
-        <w:tblInd w:w="-792" w:type="dxa"/>
+        <w:tblW w:w="14318" w:type="dxa"/>
+        <w:tblInd w:w="-856" w:type="dxa"/>
         <w:tblBorders>
           <w:top w:val="single" w:sz="4" w:space="0" w:color="000000"/>
           <w:left w:val="single" w:sz="4" w:space="0" w:color="000000"/>
@@ -79,11 +67,17 @@
         <w:tblLook w:val="04A0" w:firstRow="1" w:lastRow="0" w:firstColumn="1" w:lastColumn="0" w:noHBand="0" w:noVBand="1"/>
       </w:tblPr>
       <w:tblGrid>
+        <w:gridCol w:w="64"/>
         <w:gridCol w:w="3168"/>
         <w:gridCol w:w="5557"/>
-        <w:gridCol w:w="5529"/>
+        <w:gridCol w:w="5495"/>
+        <w:gridCol w:w="34"/>
       </w:tblGrid>
       <w:tr>
+        <w:trPr>
+          <w:gridBefore w:val="1"/>
+          <w:wBefore w:w="64" w:type="dxa"/>
+        </w:trPr>
         <w:tc>
           <w:tcPr>
             <w:tcW w:w="3168" w:type="dxa"/>
@@ -148,6 +142,7 @@
         <w:tc>
           <w:tcPr>
             <w:tcW w:w="5529" w:type="dxa"/>
+            <w:gridSpan w:val="2"/>
           </w:tcPr>
           <w:p>
             <w:pPr>
@@ -171,6 +166,8 @@
       </w:tr>
       <w:tr>
         <w:trPr>
+          <w:gridBefore w:val="1"/>
+          <w:wBefore w:w="64" w:type="dxa"/>
           <w:trHeight w:val="1401"/>
         </w:trPr>
         <w:tc>
@@ -387,6 +384,7 @@
         <w:tc>
           <w:tcPr>
             <w:tcW w:w="5529" w:type="dxa"/>
+            <w:gridSpan w:val="2"/>
             <w:tcBorders>
               <w:top w:val="single" w:sz="4" w:space="0" w:color="000000"/>
               <w:left w:val="single" w:sz="4" w:space="0" w:color="000000"/>
@@ -524,6 +522,346 @@
       </w:tr>
       <w:tr>
         <w:trPr>
+          <w:gridAfter w:val="1"/>
+          <w:wAfter w:w="34" w:type="dxa"/>
+          <w:trHeight w:val="822"/>
+        </w:trPr>
+        <w:tc>
+          <w:tcPr>
+            <w:tcW w:w="3232" w:type="dxa"/>
+            <w:gridSpan w:val="2"/>
+          </w:tcPr>
+          <w:p>
+            <w:pPr>
+              <w:spacing w:before="0" w:line="240" w:lineRule="auto"/>
+              <w:rPr>
+                <w:rFonts w:cs="Latha"/>
+                <w:b/>
+                <w:sz w:val="28"/>
+                <w:szCs w:val="28"/>
+                <w:lang w:bidi="ta-IN"/>
+              </w:rPr>
+            </w:pPr>
+            <w:r>
+              <w:rPr>
+                <w:rFonts w:cs="Latha"/>
+                <w:b/>
+                <w:sz w:val="28"/>
+                <w:szCs w:val="28"/>
+                <w:lang w:bidi="ta-IN"/>
+              </w:rPr>
+              <w:t xml:space="preserve">TS </w:t>
+            </w:r>
+            <w:r>
+              <w:rPr>
+                <w:rFonts w:cs="Latha"/>
+                <w:b/>
+                <w:sz w:val="28"/>
+                <w:szCs w:val="28"/>
+                <w:lang w:bidi="ta-IN"/>
+              </w:rPr>
+              <w:t>5.4.3.2</w:t>
+            </w:r>
+            <w:r>
+              <w:rPr>
+                <w:rFonts w:cs="Latha"/>
+                <w:b/>
+                <w:sz w:val="28"/>
+                <w:szCs w:val="28"/>
+                <w:lang w:bidi="ta-IN"/>
+              </w:rPr>
+              <w:t xml:space="preserve"> - </w:t>
+            </w:r>
+            <w:r>
+              <w:rPr>
+                <w:rFonts w:cs="Latha"/>
+                <w:b/>
+                <w:sz w:val="28"/>
+                <w:szCs w:val="28"/>
+                <w:lang w:bidi="ta-IN"/>
+              </w:rPr>
+              <w:t>Vaakyam</w:t>
+            </w:r>
+          </w:p>
+          <w:p>
+            <w:pPr>
+              <w:spacing w:before="0" w:line="240" w:lineRule="auto"/>
+              <w:rPr>
+                <w:rFonts w:cs="Latha"/>
+                <w:b/>
+                <w:sz w:val="28"/>
+                <w:szCs w:val="28"/>
+                <w:lang w:bidi="ta-IN"/>
+              </w:rPr>
+            </w:pPr>
+            <w:r>
+              <w:rPr>
+                <w:rFonts w:cs="Latha"/>
+                <w:b/>
+                <w:sz w:val="28"/>
+                <w:szCs w:val="28"/>
+                <w:lang w:bidi="ta-IN"/>
+              </w:rPr>
+              <w:t>Line</w:t>
+            </w:r>
+            <w:r>
+              <w:rPr>
+                <w:rFonts w:cs="Latha"/>
+                <w:b/>
+                <w:sz w:val="28"/>
+                <w:szCs w:val="28"/>
+                <w:lang w:bidi="ta-IN"/>
+              </w:rPr>
+              <w:t xml:space="preserve"> No: - </w:t>
+            </w:r>
+            <w:r>
+              <w:rPr>
+                <w:rFonts w:cs="Latha"/>
+                <w:b/>
+                <w:sz w:val="28"/>
+                <w:szCs w:val="28"/>
+                <w:lang w:bidi="ta-IN"/>
+              </w:rPr>
+              <w:t>1</w:t>
+            </w:r>
+          </w:p>
+          <w:p>
+            <w:pPr>
+              <w:spacing w:before="0" w:line="240" w:lineRule="auto"/>
+              <w:rPr>
+                <w:rFonts w:cs="Latha"/>
+                <w:sz w:val="28"/>
+                <w:szCs w:val="28"/>
+                <w:lang w:bidi="ta-IN"/>
+              </w:rPr>
+            </w:pPr>
+            <w:r>
+              <w:rPr>
+                <w:rFonts w:cs="Latha"/>
+                <w:b/>
+                <w:sz w:val="28"/>
+                <w:szCs w:val="28"/>
+                <w:lang w:bidi="ta-IN"/>
+              </w:rPr>
+              <w:t xml:space="preserve">Panchaati No. - </w:t>
+            </w:r>
+            <w:r>
+              <w:rPr>
+                <w:rFonts w:cs="Latha"/>
+                <w:b/>
+                <w:sz w:val="28"/>
+                <w:szCs w:val="28"/>
+                <w:lang w:bidi="ta-IN"/>
+              </w:rPr>
+              <w:t>10</w:t>
+            </w:r>
+          </w:p>
+        </w:tc>
+        <w:tc>
+          <w:tcPr>
+            <w:tcW w:w="5557" w:type="dxa"/>
+          </w:tcPr>
+          <w:p>
+            <w:pPr>
+              <w:widowControl w:val="0"/>
+              <w:autoSpaceDE w:val="0"/>
+              <w:autoSpaceDN w:val="0"/>
+              <w:adjustRightInd w:val="0"/>
+              <w:spacing w:line="264" w:lineRule="auto"/>
+              <w:rPr>
+                <w:rFonts w:ascii="BRH Devanagari Extra" w:hAnsi="BRH Devanagari Extra" w:cs="BRH Devanagari Extra"/>
+                <w:sz w:val="40"/>
+                <w:szCs w:val="40"/>
+                <w:lang w:val="it-IT"/>
+              </w:rPr>
+            </w:pPr>
+            <w:r>
+              <w:rPr>
+                <w:rFonts w:ascii="BRH Malayalam Extra" w:hAnsi="BRH Malayalam Extra" w:cs="BRH Malayalam Extra"/>
+                <w:sz w:val="40"/>
+                <w:szCs w:val="40"/>
+                <w:lang w:val="it-IT"/>
+              </w:rPr>
+              <w:t>e</w:t>
+            </w:r>
+            <w:r>
+              <w:rPr>
+                <w:rFonts w:ascii="BRH Malayalam Extra" w:hAnsi="BRH Malayalam Extra" w:cs="BRH Malayalam Extra"/>
+                <w:sz w:val="34"/>
+                <w:szCs w:val="40"/>
+                <w:lang w:val="it-IT"/>
+              </w:rPr>
+              <w:t>–</w:t>
+            </w:r>
+            <w:r>
+              <w:rPr>
+                <w:rFonts w:ascii="BRH Malayalam Extra" w:hAnsi="BRH Malayalam Extra" w:cs="BRH Malayalam Extra"/>
+                <w:sz w:val="40"/>
+                <w:szCs w:val="40"/>
+                <w:lang w:val="it-IT"/>
+              </w:rPr>
+              <w:t>q¢Tâ¡</w:t>
+            </w:r>
+            <w:r>
+              <w:rPr>
+                <w:rFonts w:ascii="BRH Malayalam Extra" w:hAnsi="BRH Malayalam Extra" w:cs="BRH Malayalam Extra"/>
+                <w:sz w:val="34"/>
+                <w:szCs w:val="40"/>
+                <w:lang w:val="it-IT"/>
+              </w:rPr>
+              <w:t>–</w:t>
+            </w:r>
+            <w:r>
+              <w:rPr>
+                <w:rFonts w:ascii="BRH Malayalam Extra" w:hAnsi="BRH Malayalam Extra" w:cs="BRH Malayalam Extra"/>
+                <w:sz w:val="40"/>
+                <w:szCs w:val="40"/>
+                <w:lang w:val="it-IT"/>
+              </w:rPr>
+              <w:t>Px „ª</w:t>
+            </w:r>
+            <w:r>
+              <w:rPr>
+                <w:rFonts w:ascii="BRH Malayalam Extra" w:hAnsi="BRH Malayalam Extra" w:cs="BRH Malayalam Extra"/>
+                <w:sz w:val="40"/>
+                <w:szCs w:val="40"/>
+                <w:highlight w:val="yellow"/>
+                <w:lang w:val="it-IT"/>
+              </w:rPr>
+              <w:t>e</w:t>
+            </w:r>
+            <w:r>
+              <w:rPr>
+                <w:rFonts w:ascii="BRH Malayalam Extra" w:hAnsi="BRH Malayalam Extra" w:cs="BRH Malayalam Extra"/>
+                <w:sz w:val="40"/>
+                <w:szCs w:val="40"/>
+                <w:lang w:val="it-IT"/>
+              </w:rPr>
+              <w:t>¥j</w:t>
+            </w:r>
+            <w:r>
+              <w:rPr>
+                <w:rFonts w:ascii="BRH Malayalam Extra" w:hAnsi="BRH Malayalam Extra" w:cs="BRH Malayalam Extra"/>
+                <w:sz w:val="34"/>
+                <w:szCs w:val="40"/>
+                <w:lang w:val="it-IT"/>
+              </w:rPr>
+              <w:t>–</w:t>
+            </w:r>
+            <w:r>
+              <w:rPr>
+                <w:rFonts w:ascii="BRH Malayalam Extra" w:hAnsi="BRH Malayalam Extra" w:cs="BRH Malayalam Extra"/>
+                <w:sz w:val="40"/>
+                <w:szCs w:val="40"/>
+                <w:lang w:val="it-IT"/>
+              </w:rPr>
+              <w:t>b§</w:t>
+            </w:r>
+          </w:p>
+        </w:tc>
+        <w:tc>
+          <w:tcPr>
+            <w:tcW w:w="5495" w:type="dxa"/>
+          </w:tcPr>
+          <w:p>
+            <w:pPr>
+              <w:spacing w:before="0" w:line="240" w:lineRule="auto"/>
+              <w:rPr>
+                <w:rFonts w:ascii="BRH Devanagari Extra" w:hAnsi="BRH Devanagari Extra" w:cs="BRH Devanagari Extra"/>
+                <w:sz w:val="40"/>
+                <w:szCs w:val="40"/>
+                <w:lang w:val="it-IT"/>
+              </w:rPr>
+            </w:pPr>
+            <w:r>
+              <w:rPr>
+                <w:rFonts w:ascii="BRH Malayalam Extra" w:hAnsi="BRH Malayalam Extra" w:cs="BRH Malayalam Extra"/>
+                <w:sz w:val="40"/>
+                <w:szCs w:val="40"/>
+                <w:lang w:val="it-IT"/>
+              </w:rPr>
+              <w:t>e</w:t>
+            </w:r>
+            <w:r>
+              <w:rPr>
+                <w:rFonts w:ascii="BRH Malayalam Extra" w:hAnsi="BRH Malayalam Extra" w:cs="BRH Malayalam Extra"/>
+                <w:sz w:val="34"/>
+                <w:szCs w:val="40"/>
+                <w:lang w:val="it-IT"/>
+              </w:rPr>
+              <w:t>–</w:t>
+            </w:r>
+            <w:r>
+              <w:rPr>
+                <w:rFonts w:ascii="BRH Malayalam Extra" w:hAnsi="BRH Malayalam Extra" w:cs="BRH Malayalam Extra"/>
+                <w:sz w:val="40"/>
+                <w:szCs w:val="40"/>
+                <w:lang w:val="it-IT"/>
+              </w:rPr>
+              <w:t>q¢Tâ¡</w:t>
+            </w:r>
+            <w:r>
+              <w:rPr>
+                <w:rFonts w:ascii="BRH Malayalam Extra" w:hAnsi="BRH Malayalam Extra" w:cs="BRH Malayalam Extra"/>
+                <w:sz w:val="34"/>
+                <w:szCs w:val="40"/>
+                <w:lang w:val="it-IT"/>
+              </w:rPr>
+              <w:t>–</w:t>
+            </w:r>
+            <w:r>
+              <w:rPr>
+                <w:rFonts w:ascii="BRH Malayalam Extra" w:hAnsi="BRH Malayalam Extra" w:cs="BRH Malayalam Extra"/>
+                <w:sz w:val="40"/>
+                <w:szCs w:val="40"/>
+                <w:lang w:val="it-IT"/>
+              </w:rPr>
+              <w:t>Px „ª</w:t>
+            </w:r>
+            <w:r>
+              <w:rPr>
+                <w:rFonts w:ascii="BRH Malayalam Extra" w:hAnsi="BRH Malayalam Extra" w:cs="BRH Malayalam Extra"/>
+                <w:sz w:val="40"/>
+                <w:szCs w:val="40"/>
+                <w:highlight w:val="green"/>
+                <w:lang w:val="it-IT"/>
+              </w:rPr>
+              <w:t>e</w:t>
+            </w:r>
+            <w:r>
+              <w:rPr>
+                <w:rFonts w:ascii="BRH Malayalam Extra" w:hAnsi="BRH Malayalam Extra" w:cs="BRH Malayalam Extra"/>
+                <w:sz w:val="40"/>
+                <w:szCs w:val="40"/>
+                <w:lang w:val="it-IT"/>
+              </w:rPr>
+              <w:t>—¥j</w:t>
+            </w:r>
+            <w:r>
+              <w:rPr>
+                <w:rFonts w:ascii="BRH Malayalam Extra" w:hAnsi="BRH Malayalam Extra" w:cs="BRH Malayalam Extra"/>
+                <w:sz w:val="34"/>
+                <w:szCs w:val="40"/>
+                <w:lang w:val="it-IT"/>
+              </w:rPr>
+              <w:t>–</w:t>
+            </w:r>
+            <w:r>
+              <w:rPr>
+                <w:rFonts w:ascii="BRH Malayalam Extra" w:hAnsi="BRH Malayalam Extra" w:cs="BRH Malayalam Extra"/>
+                <w:sz w:val="40"/>
+                <w:szCs w:val="40"/>
+                <w:lang w:val="it-IT"/>
+              </w:rPr>
+              <w:t>b§</w:t>
+            </w:r>
+          </w:p>
+        </w:tc>
+      </w:tr>
+      <w:tr>
+        <w:trPr>
+          <w:gridBefore w:val="1"/>
+          <w:wBefore w:w="64" w:type="dxa"/>
           <w:trHeight w:val="1421"/>
         </w:trPr>
         <w:tc>
@@ -754,6 +1092,7 @@
         <w:tc>
           <w:tcPr>
             <w:tcW w:w="5529" w:type="dxa"/>
+            <w:gridSpan w:val="2"/>
             <w:tcBorders>
               <w:top w:val="single" w:sz="4" w:space="0" w:color="000000"/>
               <w:left w:val="single" w:sz="4" w:space="0" w:color="000000"/>
@@ -889,6 +1228,8 @@
       </w:tr>
       <w:tr>
         <w:trPr>
+          <w:gridBefore w:val="1"/>
+          <w:wBefore w:w="64" w:type="dxa"/>
           <w:trHeight w:val="2129"/>
         </w:trPr>
         <w:tc>
@@ -1201,6 +1542,7 @@
         <w:tc>
           <w:tcPr>
             <w:tcW w:w="5529" w:type="dxa"/>
+            <w:gridSpan w:val="2"/>
             <w:tcBorders>
               <w:top w:val="single" w:sz="4" w:space="0" w:color="000000"/>
               <w:left w:val="single" w:sz="4" w:space="0" w:color="000000"/>
@@ -1432,6 +1774,8 @@
       </w:tr>
       <w:tr>
         <w:trPr>
+          <w:gridBefore w:val="1"/>
+          <w:wBefore w:w="64" w:type="dxa"/>
           <w:trHeight w:val="842"/>
         </w:trPr>
         <w:tc>
@@ -1637,6 +1981,7 @@
         <w:tc>
           <w:tcPr>
             <w:tcW w:w="5529" w:type="dxa"/>
+            <w:gridSpan w:val="2"/>
             <w:tcBorders>
               <w:top w:val="single" w:sz="4" w:space="0" w:color="000000"/>
               <w:left w:val="single" w:sz="4" w:space="0" w:color="000000"/>
@@ -1691,6 +2036,8 @@
       </w:tr>
       <w:tr>
         <w:trPr>
+          <w:gridBefore w:val="1"/>
+          <w:wBefore w:w="64" w:type="dxa"/>
           <w:trHeight w:val="1279"/>
         </w:trPr>
         <w:tc>
@@ -1722,6 +2069,7 @@
                 <w:szCs w:val="28"/>
                 <w:lang w:val="it-IT" w:bidi="ta-IN"/>
               </w:rPr>
+              <w:lastRenderedPageBreak/>
               <w:t>5.4.10.5 – Padam</w:t>
             </w:r>
           </w:p>
@@ -1908,6 +2256,7 @@
         <w:tc>
           <w:tcPr>
             <w:tcW w:w="5529" w:type="dxa"/>
+            <w:gridSpan w:val="2"/>
             <w:tcBorders>
               <w:top w:val="single" w:sz="4" w:space="0" w:color="000000"/>
               <w:left w:val="single" w:sz="4" w:space="0" w:color="000000"/>
@@ -2049,7 +2398,6 @@
                 <w:b/>
                 <w:bCs/>
               </w:rPr>
-              <w:lastRenderedPageBreak/>
               <w:t>(separ</w:t>
             </w:r>
             <w:r>
@@ -2112,7 +2460,6 @@
           <w:szCs w:val="32"/>
           <w:u w:val="single"/>
         </w:rPr>
-        <w:lastRenderedPageBreak/>
         <w:t>===========</w:t>
       </w:r>
     </w:p>
@@ -4688,29 +5035,7 @@
           <w:szCs w:val="32"/>
           <w:u w:val="single"/>
         </w:rPr>
-        <w:t>TS Pada Paatam – TS 5.4 Malayalam corrections – Observed till 31</w:t>
-      </w:r>
-      <w:proofErr w:type="gramStart"/>
-      <w:r>
-        <w:rPr>
-          <w:b/>
-          <w:bCs/>
-          <w:sz w:val="32"/>
-          <w:szCs w:val="32"/>
-          <w:u w:val="single"/>
-        </w:rPr>
-        <w:t>st  May</w:t>
-      </w:r>
-      <w:proofErr w:type="gramEnd"/>
-      <w:r>
-        <w:rPr>
-          <w:b/>
-          <w:bCs/>
-          <w:sz w:val="32"/>
-          <w:szCs w:val="32"/>
-          <w:u w:val="single"/>
-        </w:rPr>
-        <w:t xml:space="preserve"> 2020</w:t>
+        <w:t>TS Pada Paatam – TS 5.4 Malayalam corrections – Observed till 31st  May 2020</w:t>
       </w:r>
     </w:p>
     <w:p>
@@ -6749,23 +7074,7 @@
                 <w:sz w:val="32"/>
                 <w:szCs w:val="32"/>
               </w:rPr>
-              <w:t xml:space="preserve"> </w:t>
-            </w:r>
-            <w:proofErr w:type="gramStart"/>
-            <w:r>
-              <w:rPr>
-                <w:sz w:val="32"/>
-                <w:szCs w:val="32"/>
-              </w:rPr>
-              <w:t>under ”da</w:t>
-            </w:r>
-            <w:proofErr w:type="gramEnd"/>
-            <w:r>
-              <w:rPr>
-                <w:sz w:val="32"/>
-                <w:szCs w:val="32"/>
-              </w:rPr>
-              <w:t>” removed</w:t>
+              <w:t xml:space="preserve"> under ”da” removed</w:t>
             </w:r>
             <w:r>
               <w:rPr>

</xml_diff>